<commit_message>
Remove run_assignment.py from repository
</commit_message>
<xml_diff>
--- a/Assignment2/Assignment 2.docx
+++ b/Assignment2/Assignment 2.docx
@@ -399,23 +399,7 @@
           <w:rFonts w:asciiTheme="majorBidi" w:hAnsiTheme="majorBidi" w:cstheme="majorBidi"/>
           <w:szCs w:val="28"/>
         </w:rPr>
-        <w:t xml:space="preserve">Please submit the submission file(s) through </w:t>
-      </w:r>
-      <w:proofErr w:type="spellStart"/>
-      <w:r>
-        <w:rPr>
-          <w:rFonts w:asciiTheme="majorBidi" w:hAnsiTheme="majorBidi" w:cstheme="majorBidi"/>
-          <w:szCs w:val="28"/>
-        </w:rPr>
-        <w:t>Learn@Seneca</w:t>
-      </w:r>
-      <w:proofErr w:type="spellEnd"/>
-      <w:r>
-        <w:rPr>
-          <w:rFonts w:asciiTheme="majorBidi" w:hAnsiTheme="majorBidi" w:cstheme="majorBidi"/>
-          <w:szCs w:val="28"/>
-        </w:rPr>
-        <w:t>.</w:t>
+        <w:t>Please submit the submission file(s) through Learn@Seneca.</w:t>
       </w:r>
       <w:r>
         <w:rPr>
@@ -480,6 +464,14 @@
                 <w:szCs w:val="28"/>
               </w:rPr>
             </w:pPr>
+            <w:r>
+              <w:rPr>
+                <w:rFonts w:asciiTheme="majorBidi" w:hAnsiTheme="majorBidi" w:cstheme="majorBidi"/>
+                <w:sz w:val="24"/>
+                <w:szCs w:val="28"/>
+              </w:rPr>
+              <w:t>https://github.com/harshpahurkar/Assignment-2-CVI620</w:t>
+            </w:r>
           </w:p>
         </w:tc>
       </w:tr>
@@ -836,25 +828,7 @@
           <w:sz w:val="28"/>
           <w:szCs w:val="28"/>
         </w:rPr>
-        <w:t xml:space="preserve">I implemented a Convolutional Neural Network (CNN) for binary classification of </w:t>
-      </w:r>
-      <w:proofErr w:type="gramStart"/>
-      <w:r>
-        <w:rPr>
-          <w:rFonts w:asciiTheme="majorBidi" w:hAnsiTheme="majorBidi" w:cstheme="majorBidi"/>
-          <w:sz w:val="28"/>
-          <w:szCs w:val="28"/>
-        </w:rPr>
-        <w:t>cats</w:t>
-      </w:r>
-      <w:proofErr w:type="gramEnd"/>
-      <w:r>
-        <w:rPr>
-          <w:rFonts w:asciiTheme="majorBidi" w:hAnsiTheme="majorBidi" w:cstheme="majorBidi"/>
-          <w:sz w:val="28"/>
-          <w:szCs w:val="28"/>
-        </w:rPr>
-        <w:t xml:space="preserve"> vs dogs.</w:t>
+        <w:t>I implemented a Convolutional Neural Network (CNN) for binary classification of cats vs dogs.</w:t>
       </w:r>
     </w:p>
     <w:p>
@@ -930,18 +904,8 @@
           <w:sz w:val="28"/>
           <w:szCs w:val="28"/>
         </w:rPr>
-        <w:t xml:space="preserve">Convolutional Layer 1: 32 filters, 3×3 kernel, </w:t>
-      </w:r>
-      <w:proofErr w:type="spellStart"/>
-      <w:r>
-        <w:rPr>
-          <w:rFonts w:asciiTheme="majorBidi" w:hAnsiTheme="majorBidi" w:cstheme="majorBidi"/>
-          <w:sz w:val="28"/>
-          <w:szCs w:val="28"/>
-        </w:rPr>
-        <w:t>ReLU</w:t>
-      </w:r>
-      <w:proofErr w:type="spellEnd"/>
+        <w:t>Convolutional Layer 1: 32 filters, 3×3 kernel, ReLU</w:t>
+      </w:r>
     </w:p>
     <w:p>
       <w:pPr>
@@ -986,18 +950,8 @@
           <w:sz w:val="28"/>
           <w:szCs w:val="28"/>
         </w:rPr>
-        <w:t xml:space="preserve">Convolutional Layer 2: 64 filters, 3×3 kernel, </w:t>
-      </w:r>
-      <w:proofErr w:type="spellStart"/>
-      <w:r>
-        <w:rPr>
-          <w:rFonts w:asciiTheme="majorBidi" w:hAnsiTheme="majorBidi" w:cstheme="majorBidi"/>
-          <w:sz w:val="28"/>
-          <w:szCs w:val="28"/>
-        </w:rPr>
-        <w:t>ReLU</w:t>
-      </w:r>
-      <w:proofErr w:type="spellEnd"/>
+        <w:t>Convolutional Layer 2: 64 filters, 3×3 kernel, ReLU</w:t>
+      </w:r>
     </w:p>
     <w:p>
       <w:pPr>
@@ -1088,18 +1042,8 @@
           <w:sz w:val="28"/>
           <w:szCs w:val="28"/>
         </w:rPr>
-        <w:t xml:space="preserve">Dense Layer: 128 neurons, </w:t>
-      </w:r>
-      <w:proofErr w:type="spellStart"/>
-      <w:r>
-        <w:rPr>
-          <w:rFonts w:asciiTheme="majorBidi" w:hAnsiTheme="majorBidi" w:cstheme="majorBidi"/>
-          <w:sz w:val="28"/>
-          <w:szCs w:val="28"/>
-        </w:rPr>
-        <w:t>ReLU</w:t>
-      </w:r>
-      <w:proofErr w:type="spellEnd"/>
+        <w:t>Dense Layer: 128 neurons, ReLU</w:t>
+      </w:r>
     </w:p>
     <w:p>
       <w:pPr>
@@ -1186,18 +1130,8 @@
           <w:sz w:val="28"/>
           <w:szCs w:val="28"/>
         </w:rPr>
-        <w:t xml:space="preserve">Loss: Binary </w:t>
-      </w:r>
-      <w:proofErr w:type="spellStart"/>
-      <w:r>
-        <w:rPr>
-          <w:rFonts w:asciiTheme="majorBidi" w:hAnsiTheme="majorBidi" w:cstheme="majorBidi"/>
-          <w:sz w:val="28"/>
-          <w:szCs w:val="28"/>
-        </w:rPr>
-        <w:t>crossentropy</w:t>
-      </w:r>
-      <w:proofErr w:type="spellEnd"/>
+        <w:t>Loss: Binary crossentropy</w:t>
+      </w:r>
     </w:p>
     <w:p>
       <w:pPr>

</xml_diff>